<commit_message>
inserindo RA dos membros
</commit_message>
<xml_diff>
--- a/Documentação/Emerald - Light Center (Documentação do Projeto).docx
+++ b/Documentação/Emerald - Light Center (Documentação do Projeto).docx
@@ -14,7 +14,10 @@
         <w:jc w:val="center"/>
       </w:pPr>
       <w:r>
-        <w:t xml:space="preserve">Gabriel Celestino </w:t>
+        <w:t>Gabriel Celestino</w:t>
+      </w:r>
+      <w:r>
+        <w:t xml:space="preserve"> – 01222133</w:t>
       </w:r>
     </w:p>
     <w:p>
@@ -25,6 +28,9 @@
       <w:r>
         <w:t>Giovanna Gonçalves</w:t>
       </w:r>
+      <w:r>
+        <w:t xml:space="preserve"> – 01222071</w:t>
+      </w:r>
     </w:p>
     <w:p>
       <w:pPr>
@@ -32,10 +38,10 @@
         <w:jc w:val="center"/>
       </w:pPr>
       <w:r>
-        <w:t xml:space="preserve">João Vitor </w:t>
-      </w:r>
-      <w:r>
-        <w:t xml:space="preserve"> </w:t>
+        <w:t>João Vitor</w:t>
+      </w:r>
+      <w:r>
+        <w:t xml:space="preserve"> – 01222139</w:t>
       </w:r>
     </w:p>
     <w:p>
@@ -49,6 +55,9 @@
       <w:r>
         <w:t xml:space="preserve"> Vitor</w:t>
       </w:r>
+      <w:r>
+        <w:t xml:space="preserve"> – 01222036</w:t>
+      </w:r>
     </w:p>
     <w:p>
       <w:pPr>
@@ -70,6 +79,9 @@
       <w:r>
         <w:t>tor Hugo Varela</w:t>
       </w:r>
+      <w:r>
+        <w:t xml:space="preserve"> – 01222200</w:t>
+      </w:r>
     </w:p>
     <w:p>
       <w:pPr>
@@ -98,7 +110,19 @@
     </w:p>
     <w:p>
       <w:pPr>
-        <w:jc w:val="center"/>
+        <w:tabs>
+          <w:tab w:val="left" w:pos="5925"/>
+        </w:tabs>
+      </w:pPr>
+      <w:r>
+        <w:tab/>
+      </w:r>
+    </w:p>
+    <w:p>
+      <w:pPr>
+        <w:tabs>
+          <w:tab w:val="left" w:pos="5925"/>
+        </w:tabs>
       </w:pPr>
     </w:p>
     <w:p>
@@ -6508,6 +6532,17 @@
 </file>
 
 <file path=customXml/item1.xml><?xml version="1.0" encoding="utf-8"?>
+<p:properties xmlns:p="http://schemas.microsoft.com/office/2006/metadata/properties" xmlns:xsi="http://www.w3.org/2001/XMLSchema-instance" xmlns:pc="http://schemas.microsoft.com/office/infopath/2007/PartnerControls">
+  <documentManagement>
+    <lcf76f155ced4ddcb4097134ff3c332f xmlns="0a53ad5e-08cc-4fba-9df9-747b79db3e02">
+      <Terms xmlns="http://schemas.microsoft.com/office/infopath/2007/PartnerControls"/>
+    </lcf76f155ced4ddcb4097134ff3c332f>
+    <TaxCatchAll xmlns="99f50afe-28e2-457c-9852-048361d66aad" xsi:nil="true"/>
+  </documentManagement>
+</p:properties>
+</file>
+
+<file path=customXml/item2.xml><?xml version="1.0" encoding="utf-8"?>
 <ct:contentTypeSchema xmlns:ct="http://schemas.microsoft.com/office/2006/metadata/contentType" xmlns:ma="http://schemas.microsoft.com/office/2006/metadata/properties/metaAttributes" ct:_="" ma:_="" ma:contentTypeName="Documento" ma:contentTypeID="0x0101007F8ECE7139958D46ABEDA89D12B90CBF" ma:contentTypeVersion="11" ma:contentTypeDescription="Crie um novo documento." ma:contentTypeScope="" ma:versionID="21e015a6802de694804c575cb15722cd">
   <xsd:schema xmlns:xsd="http://www.w3.org/2001/XMLSchema" xmlns:xs="http://www.w3.org/2001/XMLSchema" xmlns:p="http://schemas.microsoft.com/office/2006/metadata/properties" xmlns:ns2="0a53ad5e-08cc-4fba-9df9-747b79db3e02" xmlns:ns3="99f50afe-28e2-457c-9852-048361d66aad" targetNamespace="http://schemas.microsoft.com/office/2006/metadata/properties" ma:root="true" ma:fieldsID="2434ad73d381691fa3d497c2fd2bdd4c" ns2:_="" ns3:_="">
     <xsd:import namespace="0a53ad5e-08cc-4fba-9df9-747b79db3e02"/>
@@ -6696,18 +6731,11 @@
 </ct:contentTypeSchema>
 </file>
 
-<file path=customXml/item2.xml><?xml version="1.0" encoding="utf-8"?>
-<p:properties xmlns:p="http://schemas.microsoft.com/office/2006/metadata/properties" xmlns:xsi="http://www.w3.org/2001/XMLSchema-instance" xmlns:pc="http://schemas.microsoft.com/office/infopath/2007/PartnerControls">
-  <documentManagement>
-    <lcf76f155ced4ddcb4097134ff3c332f xmlns="0a53ad5e-08cc-4fba-9df9-747b79db3e02">
-      <Terms xmlns="http://schemas.microsoft.com/office/infopath/2007/PartnerControls"/>
-    </lcf76f155ced4ddcb4097134ff3c332f>
-    <TaxCatchAll xmlns="99f50afe-28e2-457c-9852-048361d66aad" xsi:nil="true"/>
-  </documentManagement>
-</p:properties>
+<file path=customXml/item3.xml><?xml version="1.0" encoding="utf-8"?>
+<b:Sources xmlns:b="http://schemas.openxmlformats.org/officeDocument/2006/bibliography" xmlns="http://schemas.openxmlformats.org/officeDocument/2006/bibliography" SelectedStyle="\APASixthEditionOfficeOnline.xsl" StyleName="APA" Version="6"/>
 </file>
 
-<file path=customXml/item3.xml><?xml version="1.0" encoding="utf-8"?>
+<file path=customXml/item4.xml><?xml version="1.0" encoding="utf-8"?>
 <?mso-contentType ?>
 <FormTemplates xmlns="http://schemas.microsoft.com/sharepoint/v3/contenttype/forms">
   <Display>DocumentLibraryForm</Display>
@@ -6716,11 +6744,18 @@
 </FormTemplates>
 </file>
 
-<file path=customXml/item4.xml><?xml version="1.0" encoding="utf-8"?>
-<b:Sources xmlns:b="http://schemas.openxmlformats.org/officeDocument/2006/bibliography" xmlns="http://schemas.openxmlformats.org/officeDocument/2006/bibliography" SelectedStyle="\APASixthEditionOfficeOnline.xsl" StyleName="APA" Version="6"/>
+<file path=customXml/itemProps1.xml><?xml version="1.0" encoding="utf-8"?>
+<ds:datastoreItem xmlns:ds="http://schemas.openxmlformats.org/officeDocument/2006/customXml" ds:itemID="{79054B02-B215-46AC-9176-544339E93661}">
+  <ds:schemaRefs>
+    <ds:schemaRef ds:uri="http://schemas.microsoft.com/office/2006/metadata/properties"/>
+    <ds:schemaRef ds:uri="http://schemas.microsoft.com/office/infopath/2007/PartnerControls"/>
+    <ds:schemaRef ds:uri="0a53ad5e-08cc-4fba-9df9-747b79db3e02"/>
+    <ds:schemaRef ds:uri="99f50afe-28e2-457c-9852-048361d66aad"/>
+  </ds:schemaRefs>
+</ds:datastoreItem>
 </file>
 
-<file path=customXml/itemProps1.xml><?xml version="1.0" encoding="utf-8"?>
+<file path=customXml/itemProps2.xml><?xml version="1.0" encoding="utf-8"?>
 <ds:datastoreItem xmlns:ds="http://schemas.openxmlformats.org/officeDocument/2006/customXml" ds:itemID="{A4DC0A27-FA5F-44DB-905C-A1401F5BD778}">
   <ds:schemaRefs>
     <ds:schemaRef ds:uri="http://schemas.microsoft.com/office/2006/metadata/contentType"/>
@@ -6739,29 +6774,18 @@
 </ds:datastoreItem>
 </file>
 
-<file path=customXml/itemProps2.xml><?xml version="1.0" encoding="utf-8"?>
-<ds:datastoreItem xmlns:ds="http://schemas.openxmlformats.org/officeDocument/2006/customXml" ds:itemID="{79054B02-B215-46AC-9176-544339E93661}">
+<file path=customXml/itemProps3.xml><?xml version="1.0" encoding="utf-8"?>
+<ds:datastoreItem xmlns:ds="http://schemas.openxmlformats.org/officeDocument/2006/customXml" ds:itemID="{43C36E59-8586-4352-8310-158AD4E65655}">
   <ds:schemaRefs>
-    <ds:schemaRef ds:uri="http://schemas.microsoft.com/office/2006/metadata/properties"/>
-    <ds:schemaRef ds:uri="http://schemas.microsoft.com/office/infopath/2007/PartnerControls"/>
-    <ds:schemaRef ds:uri="0a53ad5e-08cc-4fba-9df9-747b79db3e02"/>
-    <ds:schemaRef ds:uri="99f50afe-28e2-457c-9852-048361d66aad"/>
+    <ds:schemaRef ds:uri="http://schemas.openxmlformats.org/officeDocument/2006/bibliography"/>
   </ds:schemaRefs>
 </ds:datastoreItem>
 </file>
 
-<file path=customXml/itemProps3.xml><?xml version="1.0" encoding="utf-8"?>
+<file path=customXml/itemProps4.xml><?xml version="1.0" encoding="utf-8"?>
 <ds:datastoreItem xmlns:ds="http://schemas.openxmlformats.org/officeDocument/2006/customXml" ds:itemID="{B52C9AD5-4F18-4494-A12B-C11EA8399E21}">
   <ds:schemaRefs>
     <ds:schemaRef ds:uri="http://schemas.microsoft.com/sharepoint/v3/contenttype/forms"/>
   </ds:schemaRefs>
 </ds:datastoreItem>
-</file>
-
-<file path=customXml/itemProps4.xml><?xml version="1.0" encoding="utf-8"?>
-<ds:datastoreItem xmlns:ds="http://schemas.openxmlformats.org/officeDocument/2006/customXml" ds:itemID="{43C36E59-8586-4352-8310-158AD4E65655}">
-  <ds:schemaRefs>
-    <ds:schemaRef ds:uri="http://schemas.openxmlformats.org/officeDocument/2006/bibliography"/>
-  </ds:schemaRefs>
-</ds:datastoreItem>
 </file>
</xml_diff>